<commit_message>
jo corrections to cover letter
</commit_message>
<xml_diff>
--- a/cover_letter.docx
+++ b/cover_letter.docx
@@ -45,30 +45,15 @@
     <w:p>
       <w:pPr>
         <w:spacing w:line="240" w:lineRule="auto"/>
-        <w:rPr>
-          <w:rFonts w:ascii="Candara" w:hAnsi="Candara" w:cs="Candara"/>
-          <w:sz w:val="21"/>
-          <w:szCs w:val="21"/>
-          <w:lang w:val="en-US"/>
-        </w:rPr>
-      </w:pPr>
-      <w:r>
-        <w:rPr>
-          <w:rFonts w:ascii="Candara" w:hAnsi="Candara" w:cs="Candara"/>
-          <w:sz w:val="21"/>
-          <w:szCs w:val="21"/>
-          <w:lang w:val="en-US"/>
-        </w:rPr>
-        <w:t xml:space="preserve">Dear Editors of </w:t>
-      </w:r>
-      <w:r>
-        <w:rPr>
-          <w:rFonts w:ascii="Candara" w:hAnsi="Candara" w:cs="Candara"/>
-          <w:sz w:val="21"/>
-          <w:szCs w:val="21"/>
-          <w:lang w:val="en-US"/>
-        </w:rPr>
-        <w:t xml:space="preserve">Frontiers in </w:t>
+      </w:pPr>
+      <w:r>
+        <w:rPr>
+          <w:rFonts w:ascii="Candara" w:hAnsi="Candara" w:cs="Candara"/>
+          <w:sz w:val="21"/>
+          <w:szCs w:val="21"/>
+          <w:lang w:val="en-US"/>
+        </w:rPr>
+        <w:t xml:space="preserve">Dear Editors of Frontiers in </w:t>
       </w:r>
       <w:proofErr w:type="spellStart"/>
       <w:r>
@@ -94,313 +79,245 @@
     <w:p>
       <w:pPr>
         <w:spacing w:line="240" w:lineRule="auto"/>
-        <w:rPr>
-          <w:rFonts w:ascii="Candara" w:hAnsi="Candara" w:cs="Candara"/>
-          <w:sz w:val="21"/>
-          <w:szCs w:val="21"/>
-          <w:lang w:val="en-US"/>
-        </w:rPr>
-      </w:pPr>
-      <w:r>
-        <w:rPr>
-          <w:rFonts w:ascii="Candara" w:hAnsi="Candara" w:cs="Candara"/>
-          <w:sz w:val="21"/>
-          <w:szCs w:val="21"/>
-          <w:lang w:val="en-US"/>
-        </w:rPr>
-        <w:t xml:space="preserve"> </w:t>
+      </w:pPr>
+      <w:r>
+        <w:rPr>
+          <w:rFonts w:ascii="Candara" w:hAnsi="Candara" w:cs="Candara"/>
+          <w:sz w:val="21"/>
+          <w:szCs w:val="21"/>
+          <w:lang w:val="en-US"/>
+        </w:rPr>
+        <w:t xml:space="preserve">It is my pleasure to submit the paper “A Multi-Facetted Visual Analytics Tool for Exploratory Analysis of Human Brain and Function Datasets” by Diego Angulo, Cyril Schneider, Nathalie </w:t>
+      </w:r>
+      <w:proofErr w:type="spellStart"/>
+      <w:r>
+        <w:rPr>
+          <w:rFonts w:ascii="Candara" w:hAnsi="Candara" w:cs="Candara"/>
+          <w:sz w:val="21"/>
+          <w:szCs w:val="21"/>
+          <w:lang w:val="en-US"/>
+        </w:rPr>
+        <w:t>Charpak</w:t>
+      </w:r>
+      <w:proofErr w:type="spellEnd"/>
+      <w:r>
+        <w:rPr>
+          <w:rFonts w:ascii="Candara" w:hAnsi="Candara" w:cs="Candara"/>
+          <w:sz w:val="21"/>
+          <w:szCs w:val="21"/>
+          <w:lang w:val="en-US"/>
+        </w:rPr>
+        <w:t xml:space="preserve">, James Oliver and Jose </w:t>
+      </w:r>
+      <w:proofErr w:type="spellStart"/>
+      <w:r>
+        <w:rPr>
+          <w:rFonts w:ascii="Candara" w:hAnsi="Candara" w:cs="Candara"/>
+          <w:sz w:val="21"/>
+          <w:szCs w:val="21"/>
+          <w:lang w:val="en-US"/>
+        </w:rPr>
+        <w:t>Tiberio</w:t>
+      </w:r>
+      <w:proofErr w:type="spellEnd"/>
+      <w:r>
+        <w:rPr>
+          <w:rFonts w:ascii="Candara" w:hAnsi="Candara" w:cs="Candara"/>
+          <w:sz w:val="21"/>
+          <w:szCs w:val="21"/>
+          <w:lang w:val="en-US"/>
+        </w:rPr>
+        <w:t xml:space="preserve"> Hernández.  This paper is a technology report containing original research that has not been published or submitted elsewhere. The authors have all read and agreed to the publication of this manuscript. </w:t>
       </w:r>
     </w:p>
     <w:p>
       <w:pPr>
         <w:spacing w:line="240" w:lineRule="auto"/>
-        <w:rPr>
-          <w:rFonts w:ascii="Candara" w:hAnsi="Candara" w:cs="Candara"/>
-          <w:sz w:val="21"/>
-          <w:szCs w:val="21"/>
-          <w:lang w:val="en-US"/>
-        </w:rPr>
-      </w:pPr>
-      <w:r>
-        <w:rPr>
-          <w:rFonts w:ascii="Candara" w:hAnsi="Candara" w:cs="Candara"/>
-          <w:sz w:val="21"/>
-          <w:szCs w:val="21"/>
-          <w:lang w:val="en-US"/>
-        </w:rPr>
-        <w:t>It is my pleasure to submit the paper “</w:t>
-      </w:r>
-      <w:r>
-        <w:rPr>
-          <w:rFonts w:ascii="Candara" w:hAnsi="Candara" w:cs="Candara"/>
-          <w:sz w:val="21"/>
-          <w:szCs w:val="21"/>
-          <w:lang w:val="en-US"/>
-        </w:rPr>
-        <w:t>A Multi-facetted Visual Analytics Tool for Exploratory Analysis of Human Brain and Function Datasets</w:t>
-      </w:r>
-      <w:r>
-        <w:rPr>
-          <w:rFonts w:ascii="Candara" w:hAnsi="Candara" w:cs="Candara"/>
-          <w:sz w:val="21"/>
-          <w:szCs w:val="21"/>
-          <w:lang w:val="en-US"/>
-        </w:rPr>
-        <w:t>” by</w:t>
-      </w:r>
-      <w:r>
-        <w:rPr>
-          <w:rFonts w:ascii="Candara" w:hAnsi="Candara" w:cs="Candara"/>
-          <w:sz w:val="21"/>
-          <w:szCs w:val="21"/>
-          <w:lang w:val="en-US"/>
-        </w:rPr>
-        <w:t xml:space="preserve"> Diego Angulo, Cyril Schneider, Nathalie </w:t>
-      </w:r>
-      <w:proofErr w:type="spellStart"/>
-      <w:r>
-        <w:rPr>
-          <w:rFonts w:ascii="Candara" w:hAnsi="Candara" w:cs="Candara"/>
-          <w:sz w:val="21"/>
-          <w:szCs w:val="21"/>
-          <w:lang w:val="en-US"/>
-        </w:rPr>
-        <w:t>Charpak</w:t>
-      </w:r>
-      <w:proofErr w:type="spellEnd"/>
-      <w:r>
-        <w:rPr>
-          <w:rFonts w:ascii="Candara" w:hAnsi="Candara" w:cs="Candara"/>
-          <w:sz w:val="21"/>
-          <w:szCs w:val="21"/>
-          <w:lang w:val="en-US"/>
-        </w:rPr>
-        <w:t xml:space="preserve">, James Oliver and Jose </w:t>
-      </w:r>
-      <w:proofErr w:type="spellStart"/>
-      <w:r>
-        <w:rPr>
-          <w:rFonts w:ascii="Candara" w:hAnsi="Candara" w:cs="Candara"/>
-          <w:sz w:val="21"/>
-          <w:szCs w:val="21"/>
-          <w:lang w:val="en-US"/>
-        </w:rPr>
-        <w:t>Tiberio</w:t>
-      </w:r>
-      <w:proofErr w:type="spellEnd"/>
-      <w:r>
-        <w:rPr>
-          <w:rFonts w:ascii="Candara" w:hAnsi="Candara" w:cs="Candara"/>
-          <w:sz w:val="21"/>
-          <w:szCs w:val="21"/>
-          <w:lang w:val="en-US"/>
-        </w:rPr>
-        <w:t xml:space="preserve"> Hernández</w:t>
-      </w:r>
-      <w:r>
-        <w:rPr>
-          <w:rFonts w:ascii="Candara" w:hAnsi="Candara" w:cs="Candara"/>
-          <w:sz w:val="21"/>
-          <w:szCs w:val="21"/>
-          <w:lang w:val="en-US"/>
-        </w:rPr>
-        <w:t>.</w:t>
-      </w:r>
-      <w:r>
-        <w:rPr>
-          <w:rFonts w:ascii="Candara" w:hAnsi="Candara" w:cs="Candara"/>
-          <w:sz w:val="21"/>
-          <w:szCs w:val="21"/>
-          <w:lang w:val="en-US"/>
-        </w:rPr>
-        <w:t xml:space="preserve"> </w:t>
-      </w:r>
-      <w:r>
-        <w:rPr>
-          <w:rFonts w:ascii="Candara" w:hAnsi="Candara" w:cs="Candara"/>
-          <w:sz w:val="21"/>
-          <w:szCs w:val="21"/>
-          <w:lang w:val="en-US"/>
-        </w:rPr>
-        <w:t xml:space="preserve"> This paper contains original research that has n</w:t>
-      </w:r>
-      <w:r>
-        <w:rPr>
-          <w:rFonts w:ascii="Candara" w:hAnsi="Candara" w:cs="Candara"/>
-          <w:sz w:val="21"/>
-          <w:szCs w:val="21"/>
-          <w:lang w:val="en-US"/>
-        </w:rPr>
-        <w:t xml:space="preserve">ot been published or </w:t>
-      </w:r>
-      <w:proofErr w:type="gramStart"/>
-      <w:r>
-        <w:rPr>
-          <w:rFonts w:ascii="Candara" w:hAnsi="Candara" w:cs="Candara"/>
-          <w:sz w:val="21"/>
-          <w:szCs w:val="21"/>
-          <w:lang w:val="en-US"/>
-        </w:rPr>
-        <w:t xml:space="preserve">submitted  </w:t>
-      </w:r>
-      <w:r>
-        <w:rPr>
-          <w:rFonts w:ascii="Candara" w:hAnsi="Candara" w:cs="Candara"/>
-          <w:sz w:val="21"/>
-          <w:szCs w:val="21"/>
-          <w:lang w:val="en-US"/>
-        </w:rPr>
-        <w:t>elsewhere</w:t>
-      </w:r>
-      <w:proofErr w:type="gramEnd"/>
-      <w:r>
-        <w:rPr>
-          <w:rFonts w:ascii="Candara" w:hAnsi="Candara" w:cs="Candara"/>
-          <w:sz w:val="21"/>
-          <w:szCs w:val="21"/>
-          <w:lang w:val="en-US"/>
-        </w:rPr>
-        <w:t xml:space="preserve">; all the authors have read and agreed to the publication of this manuscript. </w:t>
+      </w:pPr>
+      <w:r>
+        <w:rPr>
+          <w:rFonts w:ascii="Candara" w:hAnsi="Candara" w:cs="Candara"/>
+          <w:sz w:val="21"/>
+          <w:szCs w:val="21"/>
+          <w:lang w:val="en-US"/>
+        </w:rPr>
+        <w:t xml:space="preserve">This work introduces BRAVIZ, a platform for interactive visual analysis of brain data, particularly data derived from MRI images (structural, functional and diffusion) as well as clinical data encoded into numerical and nominal variables. The system enables researchers to efficiently explore data from multiple subjects in order to discover new hypotheses. Currently the neuro-image analysis ecosystem is rich with powerful processing software packages, as well as software built for traditional hypothesis testing applications. However current packages do not efficiently support open ended data exploration. BRAVIZ seeks to close this gap and is meant to complement existing tools by providing an environment for visual data exploration. </w:t>
       </w:r>
     </w:p>
     <w:p>
       <w:pPr>
         <w:spacing w:line="240" w:lineRule="auto"/>
-        <w:rPr>
-          <w:rFonts w:ascii="Candara" w:hAnsi="Candara" w:cs="Candara"/>
-          <w:sz w:val="21"/>
-          <w:szCs w:val="21"/>
-          <w:lang w:val="en-US"/>
-        </w:rPr>
-      </w:pPr>
-      <w:r>
-        <w:rPr>
-          <w:rFonts w:ascii="Candara" w:hAnsi="Candara" w:cs="Candara"/>
-          <w:sz w:val="21"/>
-          <w:szCs w:val="21"/>
-          <w:lang w:val="en-US"/>
-        </w:rPr>
-        <w:t xml:space="preserve">This work introduces BRAVIZ, a platform for interactive visual analysis of brain data, particularly data derived from MRI images (structural, functional and diffusion) as well as clinical data encoded into numerical and nominal variables. The </w:t>
-      </w:r>
-      <w:proofErr w:type="gramStart"/>
-      <w:r>
-        <w:rPr>
-          <w:rFonts w:ascii="Candara" w:hAnsi="Candara" w:cs="Candara"/>
-          <w:sz w:val="21"/>
-          <w:szCs w:val="21"/>
-          <w:lang w:val="en-US"/>
-        </w:rPr>
-        <w:t>system allow</w:t>
-      </w:r>
-      <w:proofErr w:type="gramEnd"/>
-      <w:r>
-        <w:rPr>
-          <w:rFonts w:ascii="Candara" w:hAnsi="Candara" w:cs="Candara"/>
-          <w:sz w:val="21"/>
-          <w:szCs w:val="21"/>
-          <w:lang w:val="en-US"/>
-        </w:rPr>
-        <w:t xml:space="preserve"> researchers to efficiently explore data from multiple subjects in order to discover new hypotheses. Currently the neuro-image analysis ecosystem is rich with powerful processing software packages, as well as software built for traditional hypothesis testing applications. However current packages do not efficiently support open ended data exploration. BRAVIZ tries to close this gap and is meant to complement existing tools. </w:t>
+      </w:pPr>
+      <w:r>
+        <w:rPr>
+          <w:rFonts w:ascii="Candara" w:hAnsi="Candara" w:cs="Candara"/>
+          <w:sz w:val="21"/>
+          <w:szCs w:val="21"/>
+          <w:lang w:val="en-US"/>
+        </w:rPr>
+        <w:t xml:space="preserve">As neuro science data becomes increasingly available, new tools for making sense of it will be required.  </w:t>
+      </w:r>
+      <w:r>
+        <w:rPr>
+          <w:rFonts w:ascii="Candara" w:hAnsi="Candara" w:cs="Candara"/>
+          <w:sz w:val="21"/>
+          <w:szCs w:val="21"/>
+          <w:lang w:val="en-US"/>
+        </w:rPr>
+        <w:t xml:space="preserve">The paper describes the software as it would appear to an end user, describes its architecture and illustrates its functioning with two use cases. The software is written in python and is freely available under a LGLP license. </w:t>
       </w:r>
     </w:p>
     <w:p>
       <w:pPr>
         <w:spacing w:line="240" w:lineRule="auto"/>
-        <w:rPr>
-          <w:rFonts w:ascii="Candara" w:hAnsi="Candara" w:cs="Candara"/>
-          <w:sz w:val="21"/>
-          <w:szCs w:val="21"/>
-          <w:lang w:val="en-US"/>
-        </w:rPr>
-      </w:pPr>
-      <w:r>
-        <w:rPr>
-          <w:rFonts w:ascii="Candara" w:hAnsi="Candara" w:cs="Candara"/>
-          <w:sz w:val="21"/>
-          <w:szCs w:val="21"/>
-          <w:lang w:val="en-US"/>
-        </w:rPr>
-        <w:t>The software is written in python and is freely available under a LGLP license.</w:t>
+      </w:pPr>
+      <w:r>
+        <w:rPr>
+          <w:rFonts w:ascii="Candara" w:hAnsi="Candara" w:cs="Candara"/>
+          <w:sz w:val="21"/>
+          <w:szCs w:val="21"/>
+          <w:lang w:val="en-US"/>
+        </w:rPr>
+        <w:t xml:space="preserve">On behalf of my coauthors, I thank you for your time and consideration, and look forward to addressing any additional questions that you may have. </w:t>
+      </w:r>
+    </w:p>
+    <w:p>
+      <w:pPr>
+        <w:spacing w:line="240" w:lineRule="auto"/>
+        <w:rPr>
+          <w:rFonts w:ascii="Candara" w:hAnsi="Candara" w:cs="Candara"/>
+          <w:sz w:val="21"/>
+          <w:szCs w:val="21"/>
+          <w:lang w:val="en-US"/>
+        </w:rPr>
+      </w:pPr>
+    </w:p>
+    <w:p>
+      <w:pPr>
+        <w:rPr>
+          <w:rFonts w:ascii="Candara" w:hAnsi="Candara" w:cs="Candara"/>
+          <w:sz w:val="21"/>
+          <w:szCs w:val="21"/>
+          <w:lang w:val="en-US"/>
+        </w:rPr>
+      </w:pPr>
+      <w:r>
+        <w:rPr>
+          <w:rFonts w:ascii="Candara" w:hAnsi="Candara" w:cs="Candara"/>
+          <w:sz w:val="21"/>
+          <w:szCs w:val="21"/>
+          <w:lang w:val="en-US"/>
+        </w:rPr>
+        <w:t>Diego A</w:t>
       </w:r>
       <w:bookmarkStart w:id="0" w:name="_GoBack"/>
       <w:bookmarkEnd w:id="0"/>
-    </w:p>
-    <w:p>
-      <w:pPr>
-        <w:spacing w:line="240" w:lineRule="auto"/>
-        <w:rPr>
-          <w:rFonts w:ascii="Candara" w:hAnsi="Candara" w:cs="Candara"/>
-          <w:sz w:val="21"/>
-          <w:szCs w:val="21"/>
-          <w:lang w:val="en-US"/>
-        </w:rPr>
-      </w:pPr>
-    </w:p>
-    <w:p>
-      <w:pPr>
-        <w:spacing w:line="240" w:lineRule="auto"/>
-        <w:rPr>
-          <w:rFonts w:ascii="Candara" w:hAnsi="Candara" w:cs="Candara"/>
-          <w:sz w:val="21"/>
-          <w:szCs w:val="21"/>
-          <w:lang w:val="en-US"/>
-        </w:rPr>
-      </w:pPr>
-      <w:r>
-        <w:rPr>
-          <w:rFonts w:ascii="Candara" w:hAnsi="Candara" w:cs="Candara"/>
-          <w:sz w:val="21"/>
-          <w:szCs w:val="21"/>
-          <w:lang w:val="en-US"/>
-        </w:rPr>
-        <w:t xml:space="preserve">On behalf of all the coauthors, I thank you for your time and consideration, and look forward to solving </w:t>
-      </w:r>
-      <w:r>
-        <w:rPr>
-          <w:rFonts w:ascii="Candara" w:hAnsi="Candara" w:cs="Candara"/>
-          <w:sz w:val="21"/>
-          <w:szCs w:val="21"/>
-          <w:lang w:val="en-US"/>
-        </w:rPr>
-        <w:t>a</w:t>
-      </w:r>
-      <w:r>
-        <w:rPr>
-          <w:rFonts w:ascii="Candara" w:hAnsi="Candara" w:cs="Candara"/>
-          <w:sz w:val="21"/>
-          <w:szCs w:val="21"/>
-          <w:lang w:val="en-US"/>
-        </w:rPr>
-        <w:t xml:space="preserve">ny additional questions that you may have. </w:t>
-      </w:r>
-    </w:p>
-    <w:p>
-      <w:pPr>
-        <w:spacing w:line="240" w:lineRule="auto"/>
-        <w:rPr>
-          <w:rFonts w:ascii="Candara" w:hAnsi="Candara" w:cs="Candara"/>
-          <w:sz w:val="21"/>
-          <w:szCs w:val="21"/>
-          <w:lang w:val="en-US"/>
-        </w:rPr>
-      </w:pPr>
-    </w:p>
-    <w:p>
-      <w:pPr>
-        <w:rPr>
-          <w:rFonts w:ascii="Candara" w:hAnsi="Candara" w:cs="Candara"/>
-          <w:sz w:val="21"/>
-          <w:szCs w:val="21"/>
-          <w:lang w:val="en-US"/>
-        </w:rPr>
-      </w:pPr>
-      <w:r>
-        <w:rPr>
-          <w:rFonts w:ascii="Candara" w:hAnsi="Candara" w:cs="Candara"/>
-          <w:sz w:val="21"/>
-          <w:szCs w:val="21"/>
-          <w:lang w:val="en-US"/>
-        </w:rPr>
+      <w:r>
+        <w:rPr>
+          <w:rFonts w:ascii="Candara" w:hAnsi="Candara" w:cs="Candara"/>
+          <w:sz w:val="21"/>
+          <w:szCs w:val="21"/>
+          <w:lang w:val="en-US"/>
+        </w:rPr>
+        <w:t>ngulo</w:t>
+      </w:r>
+    </w:p>
+    <w:p>
+      <w:pPr>
+        <w:rPr>
+          <w:rFonts w:ascii="Candara" w:hAnsi="Candara" w:cs="Candara"/>
+          <w:sz w:val="21"/>
+          <w:szCs w:val="21"/>
+          <w:lang w:val="en-US"/>
+        </w:rPr>
+      </w:pPr>
+      <w:r>
+        <w:rPr>
+          <w:rFonts w:ascii="Candara" w:hAnsi="Candara" w:cs="Candara"/>
+          <w:sz w:val="21"/>
+          <w:szCs w:val="21"/>
+          <w:lang w:val="en-US"/>
+        </w:rPr>
+        <w:t>Corresponding Author</w:t>
+      </w:r>
+    </w:p>
+    <w:p>
+      <w:pPr>
+        <w:rPr>
+          <w:rFonts w:ascii="Candara" w:hAnsi="Candara" w:cs="Candara"/>
+          <w:sz w:val="21"/>
+          <w:szCs w:val="21"/>
+          <w:lang w:val="en-US"/>
+        </w:rPr>
+      </w:pPr>
+      <w:r>
+        <w:rPr>
+          <w:rFonts w:ascii="Candara" w:hAnsi="Candara" w:cs="Candara"/>
+          <w:sz w:val="21"/>
+          <w:szCs w:val="21"/>
+          <w:lang w:val="en-US"/>
+        </w:rPr>
+        <w:t xml:space="preserve">IMAGINE </w:t>
+      </w:r>
+    </w:p>
+    <w:p>
+      <w:pPr>
+        <w:rPr>
+          <w:rFonts w:ascii="Candara" w:hAnsi="Candara" w:cs="Candara"/>
+          <w:sz w:val="21"/>
+          <w:szCs w:val="21"/>
+          <w:lang w:val="en-US"/>
+        </w:rPr>
+      </w:pPr>
+      <w:r>
+        <w:rPr>
+          <w:rFonts w:ascii="Candara" w:hAnsi="Candara" w:cs="Candara"/>
+          <w:sz w:val="21"/>
+          <w:szCs w:val="21"/>
+          <w:lang w:val="en-US"/>
+        </w:rPr>
+        <w:t>Systems and Computers Engineering</w:t>
+      </w:r>
+    </w:p>
+    <w:p>
+      <w:pPr>
+        <w:rPr>
+          <w:rFonts w:ascii="Candara" w:hAnsi="Candara" w:cs="Candara"/>
+          <w:sz w:val="21"/>
+          <w:szCs w:val="21"/>
+          <w:lang w:val="en-US"/>
+        </w:rPr>
+      </w:pPr>
+      <w:r>
+        <w:rPr>
+          <w:rFonts w:ascii="Candara" w:hAnsi="Candara" w:cs="Candara"/>
+          <w:sz w:val="21"/>
+          <w:szCs w:val="21"/>
+          <w:lang w:val="en-US"/>
+        </w:rPr>
+        <w:t xml:space="preserve">Universidad de </w:t>
+      </w:r>
+      <w:proofErr w:type="spellStart"/>
+      <w:r>
+        <w:rPr>
+          <w:rFonts w:ascii="Candara" w:hAnsi="Candara" w:cs="Candara"/>
+          <w:sz w:val="21"/>
+          <w:szCs w:val="21"/>
+          <w:lang w:val="en-US"/>
+        </w:rPr>
+        <w:t>los</w:t>
+      </w:r>
+      <w:proofErr w:type="spellEnd"/>
+      <w:r>
+        <w:rPr>
+          <w:rFonts w:ascii="Candara" w:hAnsi="Candara" w:cs="Candara"/>
+          <w:sz w:val="21"/>
+          <w:szCs w:val="21"/>
+          <w:lang w:val="en-US"/>
+        </w:rPr>
+        <w:t xml:space="preserve"> Andes</w:t>
+      </w:r>
+      <w:r>
         <w:br w:type="page"/>
       </w:r>
     </w:p>
@@ -449,18 +366,13 @@
         <w:t>It is essential as well that you provide a short description of the significance of the manuscript. While Frontiers evaluates articles using objective criteria, rather than impact or novelty, your cover letter should frame the question(s) you have addressed in your work in the context of the current body of knowledge, providing evidence that the findings - whether positive or negative - contribute to progress in your research discipline. This will assist the Chief Editors to determine whether your manuscript fits within the scope of a specialty as defined in its mission statement; a detailed cover letter will also facilitate the identification of the Editors and Reviewers most appropriate to evaluate your work, ultimately expediting your manuscript's initial consideration.</w:t>
       </w:r>
     </w:p>
-    <w:p>
-      <w:pPr>
-        <w:rPr>
-          <w:lang w:val="en-US"/>
-        </w:rPr>
-      </w:pPr>
-    </w:p>
+    <w:p/>
     <w:sectPr>
       <w:pgSz w:w="12240" w:h="15840"/>
-      <w:pgMar w:top="1417" w:right="1701" w:bottom="1417" w:left="1701" w:header="708" w:footer="708" w:gutter="0"/>
-      <w:cols w:space="708"/>
-      <w:docGrid w:linePitch="360"/>
+      <w:pgMar w:top="1417" w:right="1701" w:bottom="1417" w:left="1701" w:header="0" w:footer="0" w:gutter="0"/>
+      <w:cols w:space="720"/>
+      <w:formProt w:val="0"/>
+      <w:docGrid w:linePitch="360" w:charSpace="-2049"/>
     </w:sectPr>
   </w:body>
 </w:document>
@@ -479,7 +391,7 @@
     </w:rPrDefault>
     <w:pPrDefault>
       <w:pPr>
-        <w:spacing w:after="200" w:line="276" w:lineRule="auto"/>
+        <w:spacing w:line="276" w:lineRule="auto"/>
       </w:pPr>
     </w:pPrDefault>
   </w:docDefaults>
@@ -625,6 +537,9 @@
   <w:style w:type="paragraph" w:default="1" w:styleId="Normal">
     <w:name w:val="Normal"/>
     <w:qFormat/>
+    <w:pPr>
+      <w:spacing w:after="200"/>
+    </w:pPr>
   </w:style>
   <w:style w:type="character" w:default="1" w:styleId="Fuentedeprrafopredeter">
     <w:name w:val="Default Paragraph Font"/>
@@ -652,6 +567,92 @@
     <w:uiPriority w:val="99"/>
     <w:semiHidden/>
     <w:unhideWhenUsed/>
+  </w:style>
+  <w:style w:type="paragraph" w:customStyle="1" w:styleId="Heading">
+    <w:name w:val="Heading"/>
+    <w:basedOn w:val="Normal"/>
+    <w:next w:val="TextBody"/>
+    <w:qFormat/>
+    <w:pPr>
+      <w:keepNext/>
+      <w:spacing w:before="240" w:after="120"/>
+    </w:pPr>
+    <w:rPr>
+      <w:rFonts w:ascii="Nimbus Sans L" w:eastAsia="Source Han Sans Regular" w:hAnsi="Nimbus Sans L" w:cs="DejaVu Sans"/>
+      <w:sz w:val="28"/>
+      <w:szCs w:val="28"/>
+    </w:rPr>
+  </w:style>
+  <w:style w:type="paragraph" w:customStyle="1" w:styleId="TextBody">
+    <w:name w:val="Text Body"/>
+    <w:basedOn w:val="Normal"/>
+    <w:pPr>
+      <w:spacing w:after="140" w:line="288" w:lineRule="auto"/>
+    </w:pPr>
+  </w:style>
+  <w:style w:type="paragraph" w:styleId="Lista">
+    <w:name w:val="List"/>
+    <w:basedOn w:val="TextBody"/>
+    <w:rPr>
+      <w:rFonts w:cs="DejaVu Sans"/>
+    </w:rPr>
+  </w:style>
+  <w:style w:type="paragraph" w:styleId="Epgrafe">
+    <w:name w:val="caption"/>
+    <w:basedOn w:val="Normal"/>
+    <w:qFormat/>
+    <w:pPr>
+      <w:suppressLineNumbers/>
+      <w:spacing w:before="120" w:after="120"/>
+    </w:pPr>
+    <w:rPr>
+      <w:rFonts w:cs="DejaVu Sans"/>
+      <w:i/>
+      <w:iCs/>
+      <w:sz w:val="24"/>
+      <w:szCs w:val="24"/>
+    </w:rPr>
+  </w:style>
+  <w:style w:type="paragraph" w:customStyle="1" w:styleId="Index">
+    <w:name w:val="Index"/>
+    <w:basedOn w:val="Normal"/>
+    <w:qFormat/>
+    <w:pPr>
+      <w:suppressLineNumbers/>
+    </w:pPr>
+    <w:rPr>
+      <w:rFonts w:cs="DejaVu Sans"/>
+    </w:rPr>
+  </w:style>
+  <w:style w:type="paragraph" w:styleId="Textodeglobo">
+    <w:name w:val="Balloon Text"/>
+    <w:basedOn w:val="Normal"/>
+    <w:link w:val="TextodegloboCar"/>
+    <w:uiPriority w:val="99"/>
+    <w:semiHidden/>
+    <w:unhideWhenUsed/>
+    <w:rsid w:val="00DD6E04"/>
+    <w:pPr>
+      <w:spacing w:after="0" w:line="240" w:lineRule="auto"/>
+    </w:pPr>
+    <w:rPr>
+      <w:rFonts w:ascii="Times New Roman" w:hAnsi="Times New Roman" w:cs="Times New Roman"/>
+      <w:sz w:val="18"/>
+      <w:szCs w:val="18"/>
+    </w:rPr>
+  </w:style>
+  <w:style w:type="character" w:customStyle="1" w:styleId="TextodegloboCar">
+    <w:name w:val="Texto de globo Car"/>
+    <w:basedOn w:val="Fuentedeprrafopredeter"/>
+    <w:link w:val="Textodeglobo"/>
+    <w:uiPriority w:val="99"/>
+    <w:semiHidden/>
+    <w:rsid w:val="00DD6E04"/>
+    <w:rPr>
+      <w:rFonts w:ascii="Times New Roman" w:hAnsi="Times New Roman" w:cs="Times New Roman"/>
+      <w:sz w:val="18"/>
+      <w:szCs w:val="18"/>
+    </w:rPr>
   </w:style>
 </w:styles>
 </file>
@@ -669,7 +670,7 @@
     </w:rPrDefault>
     <w:pPrDefault>
       <w:pPr>
-        <w:spacing w:after="200" w:line="276" w:lineRule="auto"/>
+        <w:spacing w:line="276" w:lineRule="auto"/>
       </w:pPr>
     </w:pPrDefault>
   </w:docDefaults>
@@ -815,6 +816,9 @@
   <w:style w:type="paragraph" w:default="1" w:styleId="Normal">
     <w:name w:val="Normal"/>
     <w:qFormat/>
+    <w:pPr>
+      <w:spacing w:after="200"/>
+    </w:pPr>
   </w:style>
   <w:style w:type="character" w:default="1" w:styleId="Fuentedeprrafopredeter">
     <w:name w:val="Default Paragraph Font"/>
@@ -842,6 +846,92 @@
     <w:uiPriority w:val="99"/>
     <w:semiHidden/>
     <w:unhideWhenUsed/>
+  </w:style>
+  <w:style w:type="paragraph" w:customStyle="1" w:styleId="Heading">
+    <w:name w:val="Heading"/>
+    <w:basedOn w:val="Normal"/>
+    <w:next w:val="TextBody"/>
+    <w:qFormat/>
+    <w:pPr>
+      <w:keepNext/>
+      <w:spacing w:before="240" w:after="120"/>
+    </w:pPr>
+    <w:rPr>
+      <w:rFonts w:ascii="Nimbus Sans L" w:eastAsia="Source Han Sans Regular" w:hAnsi="Nimbus Sans L" w:cs="DejaVu Sans"/>
+      <w:sz w:val="28"/>
+      <w:szCs w:val="28"/>
+    </w:rPr>
+  </w:style>
+  <w:style w:type="paragraph" w:customStyle="1" w:styleId="TextBody">
+    <w:name w:val="Text Body"/>
+    <w:basedOn w:val="Normal"/>
+    <w:pPr>
+      <w:spacing w:after="140" w:line="288" w:lineRule="auto"/>
+    </w:pPr>
+  </w:style>
+  <w:style w:type="paragraph" w:styleId="Lista">
+    <w:name w:val="List"/>
+    <w:basedOn w:val="TextBody"/>
+    <w:rPr>
+      <w:rFonts w:cs="DejaVu Sans"/>
+    </w:rPr>
+  </w:style>
+  <w:style w:type="paragraph" w:styleId="Epgrafe">
+    <w:name w:val="caption"/>
+    <w:basedOn w:val="Normal"/>
+    <w:qFormat/>
+    <w:pPr>
+      <w:suppressLineNumbers/>
+      <w:spacing w:before="120" w:after="120"/>
+    </w:pPr>
+    <w:rPr>
+      <w:rFonts w:cs="DejaVu Sans"/>
+      <w:i/>
+      <w:iCs/>
+      <w:sz w:val="24"/>
+      <w:szCs w:val="24"/>
+    </w:rPr>
+  </w:style>
+  <w:style w:type="paragraph" w:customStyle="1" w:styleId="Index">
+    <w:name w:val="Index"/>
+    <w:basedOn w:val="Normal"/>
+    <w:qFormat/>
+    <w:pPr>
+      <w:suppressLineNumbers/>
+    </w:pPr>
+    <w:rPr>
+      <w:rFonts w:cs="DejaVu Sans"/>
+    </w:rPr>
+  </w:style>
+  <w:style w:type="paragraph" w:styleId="Textodeglobo">
+    <w:name w:val="Balloon Text"/>
+    <w:basedOn w:val="Normal"/>
+    <w:link w:val="TextodegloboCar"/>
+    <w:uiPriority w:val="99"/>
+    <w:semiHidden/>
+    <w:unhideWhenUsed/>
+    <w:rsid w:val="00DD6E04"/>
+    <w:pPr>
+      <w:spacing w:after="0" w:line="240" w:lineRule="auto"/>
+    </w:pPr>
+    <w:rPr>
+      <w:rFonts w:ascii="Times New Roman" w:hAnsi="Times New Roman" w:cs="Times New Roman"/>
+      <w:sz w:val="18"/>
+      <w:szCs w:val="18"/>
+    </w:rPr>
+  </w:style>
+  <w:style w:type="character" w:customStyle="1" w:styleId="TextodegloboCar">
+    <w:name w:val="Texto de globo Car"/>
+    <w:basedOn w:val="Fuentedeprrafopredeter"/>
+    <w:link w:val="Textodeglobo"/>
+    <w:uiPriority w:val="99"/>
+    <w:semiHidden/>
+    <w:rsid w:val="00DD6E04"/>
+    <w:rPr>
+      <w:rFonts w:ascii="Times New Roman" w:hAnsi="Times New Roman" w:cs="Times New Roman"/>
+      <w:sz w:val="18"/>
+      <w:szCs w:val="18"/>
+    </w:rPr>
   </w:style>
 </w:styles>
 </file>

</xml_diff>